<commit_message>
update web link in resume 5.5
</commit_message>
<xml_diff>
--- a/public/files/cv/english5.5.docx
+++ b/public/files/cv/english5.5.docx
@@ -79,18 +79,7 @@
             <w:b/>
             <w:bCs/>
           </w:rPr>
-          <w:t>https://</w:t>
-        </w:r>
-        <w:r>
-          <w:rPr>
-            <w:rStyle w:val="Kpr"/>
-            <w:b/>
-            <w:bCs/>
-            <w:spacing w:val="-2"/>
-            <w:sz w:val="20"/>
-            <w:szCs w:val="20"/>
-          </w:rPr>
-          <w:t>ebsaral.vercel.app</w:t>
+          <w:t>www.github.com/ebsaral</w:t>
         </w:r>
       </w:hyperlink>
       <w:r>
@@ -100,7 +89,7 @@
           <w:sz w:val="20"/>
           <w:szCs w:val="20"/>
         </w:rPr>
-        <w:t xml:space="preserve">  </w:t>
+        <w:t xml:space="preserve"> </w:t>
       </w:r>
       <w:r>
         <w:rPr>
@@ -923,7 +912,21 @@
         <w:rPr>
           <w:sz w:val="18"/>
         </w:rPr>
-        <w:t>UX (User Experience) contributions, tests and improvements</w:t>
+        <w:t xml:space="preserve">UX (User Experience) contributions, </w:t>
+      </w:r>
+      <w:proofErr w:type="gramStart"/>
+      <w:r>
+        <w:rPr>
+          <w:sz w:val="18"/>
+        </w:rPr>
+        <w:t>tests</w:t>
+      </w:r>
+      <w:proofErr w:type="gramEnd"/>
+      <w:r>
+        <w:rPr>
+          <w:sz w:val="18"/>
+        </w:rPr>
+        <w:t xml:space="preserve"> and improvements</w:t>
       </w:r>
     </w:p>
     <w:p>
@@ -969,7 +972,21 @@
         <w:rPr>
           <w:sz w:val="18"/>
         </w:rPr>
-        <w:t>Collecting timezone, translation and design needs from different departments</w:t>
+        <w:t xml:space="preserve">Collecting </w:t>
+      </w:r>
+      <w:proofErr w:type="spellStart"/>
+      <w:r>
+        <w:rPr>
+          <w:sz w:val="18"/>
+        </w:rPr>
+        <w:t>timezone</w:t>
+      </w:r>
+      <w:proofErr w:type="spellEnd"/>
+      <w:r>
+        <w:rPr>
+          <w:sz w:val="18"/>
+        </w:rPr>
+        <w:t>, translation and design needs from different departments</w:t>
       </w:r>
     </w:p>
     <w:p>
@@ -1214,7 +1231,21 @@
         <w:rPr>
           <w:sz w:val="18"/>
         </w:rPr>
-        <w:t>, Serverless, AWS, Datadog, Netlify, Vercel, GitLab, GitHub)</w:t>
+        <w:t xml:space="preserve">, Serverless, AWS, Datadog, Netlify, </w:t>
+      </w:r>
+      <w:proofErr w:type="spellStart"/>
+      <w:r>
+        <w:rPr>
+          <w:sz w:val="18"/>
+        </w:rPr>
+        <w:t>Vercel</w:t>
+      </w:r>
+      <w:proofErr w:type="spellEnd"/>
+      <w:r>
+        <w:rPr>
+          <w:sz w:val="18"/>
+        </w:rPr>
+        <w:t>, GitLab, GitHub)</w:t>
       </w:r>
     </w:p>
     <w:p>
@@ -2041,7 +2072,23 @@
           <w:spacing w:val="-2"/>
           <w:sz w:val="18"/>
         </w:rPr>
-        <w:t>as a speaker at PyCon Web</w:t>
+        <w:t xml:space="preserve">as a speaker at </w:t>
+      </w:r>
+      <w:proofErr w:type="spellStart"/>
+      <w:r>
+        <w:rPr>
+          <w:spacing w:val="-2"/>
+          <w:sz w:val="18"/>
+        </w:rPr>
+        <w:t>PyCon</w:t>
+      </w:r>
+      <w:proofErr w:type="spellEnd"/>
+      <w:r>
+        <w:rPr>
+          <w:spacing w:val="-2"/>
+          <w:sz w:val="18"/>
+        </w:rPr>
+        <w:t xml:space="preserve"> Web</w:t>
       </w:r>
     </w:p>
     <w:p>
@@ -2352,6 +2399,7 @@
           <w:sz w:val="20"/>
         </w:rPr>
       </w:pPr>
+      <w:proofErr w:type="spellStart"/>
       <w:r>
         <w:rPr>
           <w:b/>
@@ -2362,6 +2410,7 @@
         </w:rPr>
         <w:t>MovieLaLa</w:t>
       </w:r>
+      <w:proofErr w:type="spellEnd"/>
       <w:r>
         <w:rPr>
           <w:b/>
@@ -2835,6 +2884,7 @@
         </w:rPr>
         <w:t xml:space="preserve">Monday, </w:t>
       </w:r>
+      <w:proofErr w:type="spellStart"/>
       <w:r>
         <w:rPr>
           <w:b w:val="0"/>
@@ -2842,8 +2892,9 @@
           <w:sz w:val="18"/>
           <w:szCs w:val="18"/>
         </w:rPr>
-        <w:t xml:space="preserve">Userpilot, </w:t>
-      </w:r>
+        <w:t>Userpilot</w:t>
+      </w:r>
+      <w:proofErr w:type="spellEnd"/>
       <w:r>
         <w:rPr>
           <w:b w:val="0"/>
@@ -2851,7 +2902,7 @@
           <w:sz w:val="18"/>
           <w:szCs w:val="18"/>
         </w:rPr>
-        <w:t>Trello,</w:t>
+        <w:t xml:space="preserve">, </w:t>
       </w:r>
       <w:r>
         <w:rPr>
@@ -2860,7 +2911,7 @@
           <w:sz w:val="18"/>
           <w:szCs w:val="18"/>
         </w:rPr>
-        <w:t xml:space="preserve"> Miro, Figma, </w:t>
+        <w:t>Trello,</w:t>
       </w:r>
       <w:r>
         <w:rPr>
@@ -2869,7 +2920,7 @@
           <w:sz w:val="18"/>
           <w:szCs w:val="18"/>
         </w:rPr>
-        <w:t xml:space="preserve">Notion, </w:t>
+        <w:t xml:space="preserve"> Miro, Figma, </w:t>
       </w:r>
       <w:r>
         <w:rPr>
@@ -2878,7 +2929,7 @@
           <w:sz w:val="18"/>
           <w:szCs w:val="18"/>
         </w:rPr>
-        <w:t xml:space="preserve">Xcode, Unity, </w:t>
+        <w:t xml:space="preserve">Notion, </w:t>
       </w:r>
       <w:r>
         <w:rPr>
@@ -2887,7 +2938,7 @@
           <w:sz w:val="18"/>
           <w:szCs w:val="18"/>
         </w:rPr>
-        <w:t xml:space="preserve">Adobe (Premiere, Lightroom), </w:t>
+        <w:t xml:space="preserve">Xcode, Unity, </w:t>
       </w:r>
       <w:r>
         <w:rPr>
@@ -2896,7 +2947,7 @@
           <w:sz w:val="18"/>
           <w:szCs w:val="18"/>
         </w:rPr>
-        <w:t>Intercom, MS Office (Words, Excel</w:t>
+        <w:t xml:space="preserve">Adobe (Premiere, Lightroom), </w:t>
       </w:r>
       <w:r>
         <w:rPr>
@@ -2905,7 +2956,7 @@
           <w:sz w:val="18"/>
           <w:szCs w:val="18"/>
         </w:rPr>
-        <w:t>, etc</w:t>
+        <w:t>Intercom, MS Office (Words, Excel</w:t>
       </w:r>
       <w:r>
         <w:rPr>
@@ -2914,8 +2965,39 @@
           <w:sz w:val="18"/>
           <w:szCs w:val="18"/>
         </w:rPr>
-        <w:t>), Airtable</w:t>
-      </w:r>
+        <w:t xml:space="preserve">, </w:t>
+      </w:r>
+      <w:proofErr w:type="spellStart"/>
+      <w:r>
+        <w:rPr>
+          <w:b w:val="0"/>
+          <w:bCs w:val="0"/>
+          <w:sz w:val="18"/>
+          <w:szCs w:val="18"/>
+        </w:rPr>
+        <w:t>etc</w:t>
+      </w:r>
+      <w:proofErr w:type="spellEnd"/>
+      <w:r>
+        <w:rPr>
+          <w:b w:val="0"/>
+          <w:bCs w:val="0"/>
+          <w:sz w:val="18"/>
+          <w:szCs w:val="18"/>
+        </w:rPr>
+        <w:t xml:space="preserve">), </w:t>
+      </w:r>
+      <w:proofErr w:type="spellStart"/>
+      <w:r>
+        <w:rPr>
+          <w:b w:val="0"/>
+          <w:bCs w:val="0"/>
+          <w:sz w:val="18"/>
+          <w:szCs w:val="18"/>
+        </w:rPr>
+        <w:t>Airtable</w:t>
+      </w:r>
+      <w:proofErr w:type="spellEnd"/>
       <w:r>
         <w:rPr>
           <w:b w:val="0"/>
@@ -3145,8 +3227,36 @@
           <w:szCs w:val="18"/>
           <w:lang w:val="tr-TR"/>
         </w:rPr>
-        <w:t>Active Interests &amp; Talents</w:t>
-      </w:r>
+        <w:t xml:space="preserve">Active </w:t>
+      </w:r>
+      <w:proofErr w:type="spellStart"/>
+      <w:r>
+        <w:rPr>
+          <w:sz w:val="18"/>
+          <w:szCs w:val="18"/>
+          <w:lang w:val="tr-TR"/>
+        </w:rPr>
+        <w:t>Interests</w:t>
+      </w:r>
+      <w:proofErr w:type="spellEnd"/>
+      <w:r>
+        <w:rPr>
+          <w:sz w:val="18"/>
+          <w:szCs w:val="18"/>
+          <w:lang w:val="tr-TR"/>
+        </w:rPr>
+        <w:t xml:space="preserve"> &amp; </w:t>
+      </w:r>
+      <w:proofErr w:type="spellStart"/>
+      <w:r>
+        <w:rPr>
+          <w:sz w:val="18"/>
+          <w:szCs w:val="18"/>
+          <w:lang w:val="tr-TR"/>
+        </w:rPr>
+        <w:t>Talents</w:t>
+      </w:r>
+      <w:proofErr w:type="spellEnd"/>
     </w:p>
     <w:p>
       <w:pPr>
@@ -4607,27 +4717,7 @@
                           <w:sz w:val="18"/>
                           <w:szCs w:val="18"/>
                         </w:rPr>
-                        <w:t xml:space="preserve"> Case </w:t>
-                      </w:r>
-                      <w:proofErr w:type="gramStart"/>
-                      <w:r>
-                        <w:rPr>
-                          <w:i/>
-                          <w:iCs/>
-                          <w:sz w:val="18"/>
-                          <w:szCs w:val="18"/>
-                        </w:rPr>
-                        <w:t>still continues</w:t>
-                      </w:r>
-                      <w:proofErr w:type="gramEnd"/>
-                      <w:r>
-                        <w:rPr>
-                          <w:i/>
-                          <w:iCs/>
-                          <w:sz w:val="18"/>
-                          <w:szCs w:val="18"/>
-                        </w:rPr>
-                        <w:t>.</w:t>
+                        <w:t xml:space="preserve"> Case still continues.</w:t>
                       </w:r>
                     </w:p>
                   </w:txbxContent>
@@ -5235,7 +5325,7 @@
     <mc:AlternateContent>
       <mc:Choice Requires="v">
         <w:pict>
-          <v:shapetype w14:anchorId="4D53282B" id="_x0000_t75" coordsize="21600,21600" o:spt="75" o:preferrelative="t" path="m@4@5l@4@11@9@11@9@5xe" filled="f" stroked="f">
+          <v:shapetype w14:anchorId="747A95DC" id="_x0000_t75" coordsize="21600,21600" o:spt="75" o:preferrelative="t" path="m@4@5l@4@11@9@11@9@5xe" filled="f" stroked="f">
             <v:stroke joinstyle="miter"/>
             <v:formulas>
               <v:f eqn="if lineDrawn pixelLineWidth 0"/>
@@ -5262,10 +5352,10 @@
       </mc:Choice>
       <mc:Fallback>
         <w:drawing>
-          <wp:inline distT="0" distB="0" distL="0" distR="0" wp14:anchorId="09203DE8" wp14:editId="34F3AD0C">
+          <wp:inline distT="0" distB="0" distL="0" distR="0" wp14:anchorId="3CF60BC6" wp14:editId="462E7D33">
             <wp:extent cx="300000" cy="157758"/>
             <wp:effectExtent l="0" t="0" r="0" b="0"/>
-            <wp:docPr id="1688993415" name="Image 12"/>
+            <wp:docPr id="399160817" name="Image 12"/>
             <wp:cNvGraphicFramePr>
               <a:graphicFrameLocks xmlns:a="http://schemas.openxmlformats.org/drawingml/2006/main"/>
             </wp:cNvGraphicFramePr>

</xml_diff>

<commit_message>
update english 5.5 resume
</commit_message>
<xml_diff>
--- a/public/files/cv/english5.5.docx
+++ b/public/files/cv/english5.5.docx
@@ -660,6 +660,297 @@
     <w:p>
       <w:pPr>
         <w:tabs>
+          <w:tab w:val="left" w:pos="142"/>
+        </w:tabs>
+        <w:spacing w:line="276" w:lineRule="auto"/>
+        <w:ind w:left="142"/>
+        <w:rPr>
+          <w:b/>
+          <w:bCs/>
+          <w:sz w:val="18"/>
+          <w:szCs w:val="18"/>
+        </w:rPr>
+      </w:pPr>
+      <w:r>
+        <w:rPr>
+          <w:b/>
+          <w:bCs/>
+          <w:sz w:val="18"/>
+          <w:szCs w:val="18"/>
+        </w:rPr>
+        <w:t>Tech Management</w:t>
+      </w:r>
+    </w:p>
+    <w:p>
+      <w:pPr>
+        <w:pStyle w:val="ListeParagraf"/>
+        <w:numPr>
+          <w:ilvl w:val="0"/>
+          <w:numId w:val="10"/>
+        </w:numPr>
+        <w:tabs>
+          <w:tab w:val="left" w:pos="426"/>
+        </w:tabs>
+        <w:spacing w:line="276" w:lineRule="auto"/>
+        <w:ind w:left="142" w:firstLine="0"/>
+        <w:rPr>
+          <w:sz w:val="18"/>
+        </w:rPr>
+      </w:pPr>
+      <w:r>
+        <w:rPr>
+          <w:sz w:val="18"/>
+        </w:rPr>
+        <w:t>Documenting, developing, and monitoring of backend and frontend services in Python, Node.js, TypeScript, React</w:t>
+      </w:r>
+      <w:r>
+        <w:rPr>
+          <w:sz w:val="18"/>
+        </w:rPr>
+        <w:br/>
+        <w:t>(</w:t>
+      </w:r>
+      <w:r>
+        <w:rPr>
+          <w:sz w:val="18"/>
+        </w:rPr>
+        <w:t>Next.js</w:t>
+      </w:r>
+      <w:r>
+        <w:rPr>
+          <w:sz w:val="18"/>
+        </w:rPr>
+        <w:t>, Serverless,</w:t>
+      </w:r>
+      <w:r>
+        <w:rPr>
+          <w:sz w:val="18"/>
+        </w:rPr>
+        <w:t xml:space="preserve"> REST,</w:t>
+      </w:r>
+      <w:r>
+        <w:rPr>
+          <w:sz w:val="18"/>
+        </w:rPr>
+        <w:t xml:space="preserve"> AWS, Netlify, </w:t>
+      </w:r>
+      <w:proofErr w:type="spellStart"/>
+      <w:r>
+        <w:rPr>
+          <w:sz w:val="18"/>
+        </w:rPr>
+        <w:t>Vercel</w:t>
+      </w:r>
+      <w:proofErr w:type="spellEnd"/>
+      <w:r>
+        <w:rPr>
+          <w:sz w:val="18"/>
+        </w:rPr>
+        <w:t>, GitLab</w:t>
+      </w:r>
+      <w:r>
+        <w:rPr>
+          <w:sz w:val="18"/>
+        </w:rPr>
+        <w:t xml:space="preserve"> CI/CD</w:t>
+      </w:r>
+      <w:r>
+        <w:rPr>
+          <w:sz w:val="18"/>
+        </w:rPr>
+        <w:t>, GitHub</w:t>
+      </w:r>
+      <w:r>
+        <w:rPr>
+          <w:sz w:val="18"/>
+        </w:rPr>
+        <w:t xml:space="preserve"> Actions</w:t>
+      </w:r>
+      <w:r>
+        <w:rPr>
+          <w:sz w:val="18"/>
+        </w:rPr>
+        <w:t>, Docker</w:t>
+      </w:r>
+      <w:r>
+        <w:rPr>
+          <w:sz w:val="18"/>
+        </w:rPr>
+        <w:t xml:space="preserve">, </w:t>
+      </w:r>
+      <w:r>
+        <w:rPr>
+          <w:sz w:val="18"/>
+        </w:rPr>
+        <w:t xml:space="preserve">Datadog, </w:t>
+      </w:r>
+      <w:r>
+        <w:rPr>
+          <w:sz w:val="18"/>
+        </w:rPr>
+        <w:t>PostgreSQL…</w:t>
+      </w:r>
+      <w:r>
+        <w:rPr>
+          <w:sz w:val="18"/>
+        </w:rPr>
+        <w:t>)</w:t>
+      </w:r>
+    </w:p>
+    <w:p>
+      <w:pPr>
+        <w:pStyle w:val="ListeParagraf"/>
+        <w:numPr>
+          <w:ilvl w:val="0"/>
+          <w:numId w:val="10"/>
+        </w:numPr>
+        <w:tabs>
+          <w:tab w:val="left" w:pos="426"/>
+        </w:tabs>
+        <w:spacing w:line="276" w:lineRule="auto"/>
+        <w:ind w:left="142" w:firstLine="0"/>
+        <w:rPr>
+          <w:sz w:val="18"/>
+        </w:rPr>
+      </w:pPr>
+      <w:r>
+        <w:rPr>
+          <w:sz w:val="18"/>
+        </w:rPr>
+        <w:t xml:space="preserve">Onboarding and </w:t>
+      </w:r>
+      <w:r>
+        <w:rPr>
+          <w:sz w:val="18"/>
+        </w:rPr>
+        <w:t>guiding</w:t>
+      </w:r>
+      <w:r>
+        <w:rPr>
+          <w:spacing w:val="4"/>
+          <w:sz w:val="18"/>
+        </w:rPr>
+        <w:t xml:space="preserve"> </w:t>
+      </w:r>
+      <w:r>
+        <w:rPr>
+          <w:sz w:val="18"/>
+        </w:rPr>
+        <w:t>new</w:t>
+      </w:r>
+      <w:r>
+        <w:rPr>
+          <w:spacing w:val="4"/>
+          <w:sz w:val="18"/>
+        </w:rPr>
+        <w:t xml:space="preserve"> </w:t>
+      </w:r>
+      <w:r>
+        <w:rPr>
+          <w:sz w:val="18"/>
+        </w:rPr>
+        <w:t>team</w:t>
+      </w:r>
+      <w:r>
+        <w:rPr>
+          <w:spacing w:val="3"/>
+          <w:sz w:val="18"/>
+        </w:rPr>
+        <w:t xml:space="preserve"> </w:t>
+      </w:r>
+      <w:r>
+        <w:rPr>
+          <w:spacing w:val="-2"/>
+          <w:sz w:val="18"/>
+        </w:rPr>
+        <w:t>members</w:t>
+      </w:r>
+      <w:r>
+        <w:rPr>
+          <w:spacing w:val="-2"/>
+          <w:sz w:val="18"/>
+        </w:rPr>
+        <w:t xml:space="preserve">. </w:t>
+      </w:r>
+    </w:p>
+    <w:p>
+      <w:pPr>
+        <w:pStyle w:val="ListeParagraf"/>
+        <w:numPr>
+          <w:ilvl w:val="0"/>
+          <w:numId w:val="10"/>
+        </w:numPr>
+        <w:tabs>
+          <w:tab w:val="left" w:pos="426"/>
+        </w:tabs>
+        <w:spacing w:line="276" w:lineRule="auto"/>
+        <w:ind w:left="142" w:firstLine="0"/>
+        <w:rPr>
+          <w:sz w:val="18"/>
+        </w:rPr>
+      </w:pPr>
+      <w:r>
+        <w:rPr>
+          <w:sz w:val="18"/>
+        </w:rPr>
+        <w:t>Leading the team in cross-department</w:t>
+      </w:r>
+      <w:r>
+        <w:rPr>
+          <w:spacing w:val="6"/>
+          <w:sz w:val="18"/>
+        </w:rPr>
+        <w:t xml:space="preserve"> </w:t>
+      </w:r>
+      <w:r>
+        <w:rPr>
+          <w:spacing w:val="-2"/>
+          <w:sz w:val="18"/>
+        </w:rPr>
+        <w:t>projects such as database optimizations and shared APIs</w:t>
+      </w:r>
+    </w:p>
+    <w:p>
+      <w:pPr>
+        <w:pStyle w:val="ListeParagraf"/>
+        <w:numPr>
+          <w:ilvl w:val="0"/>
+          <w:numId w:val="10"/>
+        </w:numPr>
+        <w:tabs>
+          <w:tab w:val="left" w:pos="426"/>
+        </w:tabs>
+        <w:spacing w:line="276" w:lineRule="auto"/>
+        <w:ind w:left="142" w:firstLine="0"/>
+        <w:rPr>
+          <w:sz w:val="18"/>
+        </w:rPr>
+      </w:pPr>
+      <w:r>
+        <w:rPr>
+          <w:sz w:val="18"/>
+        </w:rPr>
+        <w:t>Contributing to blog posts and open-source libraries</w:t>
+      </w:r>
+    </w:p>
+    <w:p>
+      <w:pPr>
+        <w:tabs>
+          <w:tab w:val="left" w:pos="426"/>
+        </w:tabs>
+        <w:spacing w:line="360" w:lineRule="auto"/>
+        <w:ind w:left="142"/>
+        <w:rPr>
+          <w:b/>
+          <w:bCs/>
+          <w:sz w:val="18"/>
+          <w:szCs w:val="18"/>
+        </w:rPr>
+      </w:pPr>
+    </w:p>
+    <w:p>
+      <w:pPr>
+        <w:tabs>
           <w:tab w:val="left" w:pos="426"/>
         </w:tabs>
         <w:spacing w:line="360" w:lineRule="auto"/>
@@ -1161,234 +1452,6 @@
         </w:rPr>
         <w:t>Altering data structure based on UX needs</w:t>
       </w:r>
-      <w:r>
-        <w:rPr>
-          <w:sz w:val="18"/>
-        </w:rPr>
-        <w:br/>
-      </w:r>
-    </w:p>
-    <w:p>
-      <w:pPr>
-        <w:tabs>
-          <w:tab w:val="left" w:pos="142"/>
-        </w:tabs>
-        <w:spacing w:line="276" w:lineRule="auto"/>
-        <w:ind w:left="142"/>
-        <w:rPr>
-          <w:b/>
-          <w:bCs/>
-          <w:sz w:val="18"/>
-          <w:szCs w:val="18"/>
-        </w:rPr>
-      </w:pPr>
-      <w:r>
-        <w:rPr>
-          <w:b/>
-          <w:bCs/>
-          <w:sz w:val="18"/>
-          <w:szCs w:val="18"/>
-        </w:rPr>
-        <w:t>Tech Management</w:t>
-      </w:r>
-    </w:p>
-    <w:p>
-      <w:pPr>
-        <w:pStyle w:val="ListeParagraf"/>
-        <w:numPr>
-          <w:ilvl w:val="0"/>
-          <w:numId w:val="10"/>
-        </w:numPr>
-        <w:tabs>
-          <w:tab w:val="left" w:pos="426"/>
-        </w:tabs>
-        <w:spacing w:line="276" w:lineRule="auto"/>
-        <w:ind w:left="142" w:firstLine="0"/>
-        <w:rPr>
-          <w:sz w:val="18"/>
-        </w:rPr>
-      </w:pPr>
-      <w:r>
-        <w:rPr>
-          <w:sz w:val="18"/>
-        </w:rPr>
-        <w:t>Documenting, developing, and monitoring of backend and frontend services in Python, Node.js, TypeScript, React</w:t>
-      </w:r>
-      <w:r>
-        <w:rPr>
-          <w:sz w:val="18"/>
-        </w:rPr>
-        <w:br/>
-        <w:t>(</w:t>
-      </w:r>
-      <w:r>
-        <w:rPr>
-          <w:sz w:val="18"/>
-        </w:rPr>
-        <w:t>Next.js</w:t>
-      </w:r>
-      <w:r>
-        <w:rPr>
-          <w:sz w:val="18"/>
-        </w:rPr>
-        <w:t xml:space="preserve">, Serverless, AWS, Datadog, Netlify, </w:t>
-      </w:r>
-      <w:proofErr w:type="spellStart"/>
-      <w:r>
-        <w:rPr>
-          <w:sz w:val="18"/>
-        </w:rPr>
-        <w:t>Vercel</w:t>
-      </w:r>
-      <w:proofErr w:type="spellEnd"/>
-      <w:r>
-        <w:rPr>
-          <w:sz w:val="18"/>
-        </w:rPr>
-        <w:t>, GitLab, GitHub)</w:t>
-      </w:r>
-    </w:p>
-    <w:p>
-      <w:pPr>
-        <w:pStyle w:val="ListeParagraf"/>
-        <w:numPr>
-          <w:ilvl w:val="0"/>
-          <w:numId w:val="10"/>
-        </w:numPr>
-        <w:tabs>
-          <w:tab w:val="left" w:pos="426"/>
-        </w:tabs>
-        <w:spacing w:line="276" w:lineRule="auto"/>
-        <w:ind w:left="142" w:firstLine="0"/>
-        <w:rPr>
-          <w:sz w:val="18"/>
-        </w:rPr>
-      </w:pPr>
-      <w:r>
-        <w:rPr>
-          <w:sz w:val="18"/>
-        </w:rPr>
-        <w:t>Onboarding and g</w:t>
-      </w:r>
-      <w:r>
-        <w:rPr>
-          <w:sz w:val="18"/>
-        </w:rPr>
-        <w:t xml:space="preserve">uidance </w:t>
-      </w:r>
-      <w:r>
-        <w:rPr>
-          <w:sz w:val="18"/>
-        </w:rPr>
-        <w:t>of</w:t>
-      </w:r>
-      <w:r>
-        <w:rPr>
-          <w:spacing w:val="4"/>
-          <w:sz w:val="18"/>
-        </w:rPr>
-        <w:t xml:space="preserve"> </w:t>
-      </w:r>
-      <w:r>
-        <w:rPr>
-          <w:sz w:val="18"/>
-        </w:rPr>
-        <w:t>new</w:t>
-      </w:r>
-      <w:r>
-        <w:rPr>
-          <w:spacing w:val="4"/>
-          <w:sz w:val="18"/>
-        </w:rPr>
-        <w:t xml:space="preserve"> </w:t>
-      </w:r>
-      <w:r>
-        <w:rPr>
-          <w:sz w:val="18"/>
-        </w:rPr>
-        <w:t>team</w:t>
-      </w:r>
-      <w:r>
-        <w:rPr>
-          <w:spacing w:val="3"/>
-          <w:sz w:val="18"/>
-        </w:rPr>
-        <w:t xml:space="preserve"> </w:t>
-      </w:r>
-      <w:r>
-        <w:rPr>
-          <w:spacing w:val="-2"/>
-          <w:sz w:val="18"/>
-        </w:rPr>
-        <w:t>members</w:t>
-      </w:r>
-      <w:r>
-        <w:rPr>
-          <w:spacing w:val="-2"/>
-          <w:sz w:val="18"/>
-        </w:rPr>
-        <w:t xml:space="preserve">. </w:t>
-      </w:r>
-    </w:p>
-    <w:p>
-      <w:pPr>
-        <w:pStyle w:val="ListeParagraf"/>
-        <w:numPr>
-          <w:ilvl w:val="0"/>
-          <w:numId w:val="10"/>
-        </w:numPr>
-        <w:tabs>
-          <w:tab w:val="left" w:pos="426"/>
-        </w:tabs>
-        <w:spacing w:line="276" w:lineRule="auto"/>
-        <w:ind w:left="142" w:firstLine="0"/>
-        <w:rPr>
-          <w:sz w:val="18"/>
-        </w:rPr>
-      </w:pPr>
-      <w:r>
-        <w:rPr>
-          <w:sz w:val="18"/>
-        </w:rPr>
-        <w:t>Leading the team in cross-department</w:t>
-      </w:r>
-      <w:r>
-        <w:rPr>
-          <w:spacing w:val="6"/>
-          <w:sz w:val="18"/>
-        </w:rPr>
-        <w:t xml:space="preserve"> </w:t>
-      </w:r>
-      <w:r>
-        <w:rPr>
-          <w:spacing w:val="-2"/>
-          <w:sz w:val="18"/>
-        </w:rPr>
-        <w:t>projects such as database optimizations and shared APIs</w:t>
-      </w:r>
-    </w:p>
-    <w:p>
-      <w:pPr>
-        <w:pStyle w:val="ListeParagraf"/>
-        <w:numPr>
-          <w:ilvl w:val="0"/>
-          <w:numId w:val="10"/>
-        </w:numPr>
-        <w:tabs>
-          <w:tab w:val="left" w:pos="426"/>
-        </w:tabs>
-        <w:spacing w:line="276" w:lineRule="auto"/>
-        <w:ind w:left="142" w:firstLine="0"/>
-        <w:rPr>
-          <w:sz w:val="18"/>
-        </w:rPr>
-      </w:pPr>
-      <w:r>
-        <w:rPr>
-          <w:sz w:val="18"/>
-        </w:rPr>
-        <w:t>Contributing to blog posts and open-source libraries</w:t>
-      </w:r>
     </w:p>
     <w:p>
       <w:pPr>
@@ -1986,7 +2049,25 @@
           <w:sz w:val="18"/>
         </w:rPr>
         <w:br/>
-        <w:t>(Heroku, AWS, PostgreSQL, Redis)</w:t>
+        <w:t>(Heroku, AWS, PostgreSQL, Redis</w:t>
+      </w:r>
+      <w:r>
+        <w:rPr>
+          <w:sz w:val="18"/>
+        </w:rPr>
+        <w:t>, RabbitMQ</w:t>
+      </w:r>
+      <w:r>
+        <w:rPr>
+          <w:sz w:val="18"/>
+        </w:rPr>
+        <w:t>…</w:t>
+      </w:r>
+      <w:r>
+        <w:rPr>
+          <w:sz w:val="18"/>
+        </w:rPr>
+        <w:t>)</w:t>
       </w:r>
     </w:p>
     <w:p>
@@ -5325,7 +5406,7 @@
     <mc:AlternateContent>
       <mc:Choice Requires="v">
         <w:pict>
-          <v:shapetype w14:anchorId="747A95DC" id="_x0000_t75" coordsize="21600,21600" o:spt="75" o:preferrelative="t" path="m@4@5l@4@11@9@11@9@5xe" filled="f" stroked="f">
+          <v:shapetype w14:anchorId="1A19D03B" id="_x0000_t75" coordsize="21600,21600" o:spt="75" o:preferrelative="t" path="m@4@5l@4@11@9@11@9@5xe" filled="f" stroked="f">
             <v:stroke joinstyle="miter"/>
             <v:formulas>
               <v:f eqn="if lineDrawn pixelLineWidth 0"/>
@@ -5352,10 +5433,10 @@
       </mc:Choice>
       <mc:Fallback>
         <w:drawing>
-          <wp:inline distT="0" distB="0" distL="0" distR="0" wp14:anchorId="3CF60BC6" wp14:editId="462E7D33">
+          <wp:inline distT="0" distB="0" distL="0" distR="0" wp14:anchorId="1A098D03" wp14:editId="7B736661">
             <wp:extent cx="300000" cy="157758"/>
             <wp:effectExtent l="0" t="0" r="0" b="0"/>
-            <wp:docPr id="399160817" name="Image 12"/>
+            <wp:docPr id="782725579" name="Image 12"/>
             <wp:cNvGraphicFramePr>
               <a:graphicFrameLocks xmlns:a="http://schemas.openxmlformats.org/drawingml/2006/main"/>
             </wp:cNvGraphicFramePr>

</xml_diff>